<commit_message>
Apk file and PDF Document Attached with updates
</commit_message>
<xml_diff>
--- a/Documentation.docx
+++ b/Documentation.docx
@@ -90,24 +90,322 @@
           <w:b/>
           <w:bCs/>
         </w:rPr>
-        <w:t>Commits in the Repository:</w:t>
-      </w:r>
-    </w:p>
-    <w:p>
-      <w:r>
-        <w:br/>
-      </w:r>
-      <w:r>
-        <w:rPr>
-          <w:b/>
-          <w:bCs/>
-          <w:sz w:val="24"/>
-          <w:szCs w:val="24"/>
-        </w:rPr>
-        <w:t>Current</w:t>
+        <w:t>https://github.com/ShoaibRaza1230/MC_Final_Project_</w:t>
       </w:r>
       <w:bookmarkStart w:id="0" w:name="_GoBack"/>
       <w:bookmarkEnd w:id="0"/>
+    </w:p>
+    <w:p>
+      <w:pPr>
+        <w:rPr>
+          <w:b/>
+          <w:bCs/>
+        </w:rPr>
+      </w:pPr>
+      <w:r>
+        <w:rPr>
+          <w:b/>
+          <w:bCs/>
+        </w:rPr>
+        <w:t>Commits in the Repository:</w:t>
+      </w:r>
+    </w:p>
+    <w:p>
+      <w:r>
+        <w:rPr>
+          <w:noProof/>
+        </w:rPr>
+        <w:drawing>
+          <wp:inline distT="0" distB="0" distL="0" distR="0" wp14:anchorId="7A772F1A" wp14:editId="2DBDCA13">
+            <wp:extent cx="5943600" cy="2917190"/>
+            <wp:effectExtent l="0" t="0" r="0" b="0"/>
+            <wp:docPr id="1" name="Picture 1"/>
+            <wp:cNvGraphicFramePr>
+              <a:graphicFrameLocks xmlns:a="http://schemas.openxmlformats.org/drawingml/2006/main" noChangeAspect="1"/>
+            </wp:cNvGraphicFramePr>
+            <a:graphic xmlns:a="http://schemas.openxmlformats.org/drawingml/2006/main">
+              <a:graphicData uri="http://schemas.openxmlformats.org/drawingml/2006/picture">
+                <pic:pic xmlns:pic="http://schemas.openxmlformats.org/drawingml/2006/picture">
+                  <pic:nvPicPr>
+                    <pic:cNvPr id="1" name=""/>
+                    <pic:cNvPicPr/>
+                  </pic:nvPicPr>
+                  <pic:blipFill>
+                    <a:blip r:embed="rId4"/>
+                    <a:stretch>
+                      <a:fillRect/>
+                    </a:stretch>
+                  </pic:blipFill>
+                  <pic:spPr>
+                    <a:xfrm>
+                      <a:off x="0" y="0"/>
+                      <a:ext cx="5943600" cy="2917190"/>
+                    </a:xfrm>
+                    <a:prstGeom prst="rect">
+                      <a:avLst/>
+                    </a:prstGeom>
+                  </pic:spPr>
+                </pic:pic>
+              </a:graphicData>
+            </a:graphic>
+          </wp:inline>
+        </w:drawing>
+      </w:r>
+      <w:r>
+        <w:rPr>
+          <w:noProof/>
+        </w:rPr>
+        <w:drawing>
+          <wp:inline distT="0" distB="0" distL="0" distR="0" wp14:anchorId="6E6C55B5" wp14:editId="12254E1C">
+            <wp:extent cx="5943600" cy="2348230"/>
+            <wp:effectExtent l="0" t="0" r="0" b="0"/>
+            <wp:docPr id="14" name="Picture 14"/>
+            <wp:cNvGraphicFramePr>
+              <a:graphicFrameLocks xmlns:a="http://schemas.openxmlformats.org/drawingml/2006/main" noChangeAspect="1"/>
+            </wp:cNvGraphicFramePr>
+            <a:graphic xmlns:a="http://schemas.openxmlformats.org/drawingml/2006/main">
+              <a:graphicData uri="http://schemas.openxmlformats.org/drawingml/2006/picture">
+                <pic:pic xmlns:pic="http://schemas.openxmlformats.org/drawingml/2006/picture">
+                  <pic:nvPicPr>
+                    <pic:cNvPr id="1" name=""/>
+                    <pic:cNvPicPr/>
+                  </pic:nvPicPr>
+                  <pic:blipFill>
+                    <a:blip r:embed="rId5"/>
+                    <a:stretch>
+                      <a:fillRect/>
+                    </a:stretch>
+                  </pic:blipFill>
+                  <pic:spPr>
+                    <a:xfrm>
+                      <a:off x="0" y="0"/>
+                      <a:ext cx="5943600" cy="2348230"/>
+                    </a:xfrm>
+                    <a:prstGeom prst="rect">
+                      <a:avLst/>
+                    </a:prstGeom>
+                  </pic:spPr>
+                </pic:pic>
+              </a:graphicData>
+            </a:graphic>
+          </wp:inline>
+        </w:drawing>
+      </w:r>
+      <w:r>
+        <w:rPr>
+          <w:noProof/>
+        </w:rPr>
+        <w:lastRenderedPageBreak/>
+        <w:drawing>
+          <wp:inline distT="0" distB="0" distL="0" distR="0" wp14:anchorId="1B047D31" wp14:editId="4EFB7B70">
+            <wp:extent cx="5943600" cy="2834005"/>
+            <wp:effectExtent l="0" t="0" r="0" b="4445"/>
+            <wp:docPr id="15" name="Picture 15"/>
+            <wp:cNvGraphicFramePr>
+              <a:graphicFrameLocks xmlns:a="http://schemas.openxmlformats.org/drawingml/2006/main" noChangeAspect="1"/>
+            </wp:cNvGraphicFramePr>
+            <a:graphic xmlns:a="http://schemas.openxmlformats.org/drawingml/2006/main">
+              <a:graphicData uri="http://schemas.openxmlformats.org/drawingml/2006/picture">
+                <pic:pic xmlns:pic="http://schemas.openxmlformats.org/drawingml/2006/picture">
+                  <pic:nvPicPr>
+                    <pic:cNvPr id="1" name=""/>
+                    <pic:cNvPicPr/>
+                  </pic:nvPicPr>
+                  <pic:blipFill>
+                    <a:blip r:embed="rId6"/>
+                    <a:stretch>
+                      <a:fillRect/>
+                    </a:stretch>
+                  </pic:blipFill>
+                  <pic:spPr>
+                    <a:xfrm>
+                      <a:off x="0" y="0"/>
+                      <a:ext cx="5943600" cy="2834005"/>
+                    </a:xfrm>
+                    <a:prstGeom prst="rect">
+                      <a:avLst/>
+                    </a:prstGeom>
+                  </pic:spPr>
+                </pic:pic>
+              </a:graphicData>
+            </a:graphic>
+          </wp:inline>
+        </w:drawing>
+      </w:r>
+      <w:r>
+        <w:rPr>
+          <w:noProof/>
+        </w:rPr>
+        <w:drawing>
+          <wp:inline distT="0" distB="0" distL="0" distR="0" wp14:anchorId="32B96870" wp14:editId="3B2AC4AC">
+            <wp:extent cx="5943600" cy="2952750"/>
+            <wp:effectExtent l="0" t="0" r="0" b="0"/>
+            <wp:docPr id="16" name="Picture 16"/>
+            <wp:cNvGraphicFramePr>
+              <a:graphicFrameLocks xmlns:a="http://schemas.openxmlformats.org/drawingml/2006/main" noChangeAspect="1"/>
+            </wp:cNvGraphicFramePr>
+            <a:graphic xmlns:a="http://schemas.openxmlformats.org/drawingml/2006/main">
+              <a:graphicData uri="http://schemas.openxmlformats.org/drawingml/2006/picture">
+                <pic:pic xmlns:pic="http://schemas.openxmlformats.org/drawingml/2006/picture">
+                  <pic:nvPicPr>
+                    <pic:cNvPr id="1" name=""/>
+                    <pic:cNvPicPr/>
+                  </pic:nvPicPr>
+                  <pic:blipFill>
+                    <a:blip r:embed="rId7"/>
+                    <a:stretch>
+                      <a:fillRect/>
+                    </a:stretch>
+                  </pic:blipFill>
+                  <pic:spPr>
+                    <a:xfrm>
+                      <a:off x="0" y="0"/>
+                      <a:ext cx="5943600" cy="2952750"/>
+                    </a:xfrm>
+                    <a:prstGeom prst="rect">
+                      <a:avLst/>
+                    </a:prstGeom>
+                  </pic:spPr>
+                </pic:pic>
+              </a:graphicData>
+            </a:graphic>
+          </wp:inline>
+        </w:drawing>
+      </w:r>
+      <w:r>
+        <w:rPr>
+          <w:noProof/>
+        </w:rPr>
+        <w:lastRenderedPageBreak/>
+        <w:drawing>
+          <wp:inline distT="0" distB="0" distL="0" distR="0" wp14:anchorId="0DE7D10A" wp14:editId="0441098C">
+            <wp:extent cx="5943600" cy="2957830"/>
+            <wp:effectExtent l="0" t="0" r="0" b="0"/>
+            <wp:docPr id="17" name="Picture 17"/>
+            <wp:cNvGraphicFramePr>
+              <a:graphicFrameLocks xmlns:a="http://schemas.openxmlformats.org/drawingml/2006/main" noChangeAspect="1"/>
+            </wp:cNvGraphicFramePr>
+            <a:graphic xmlns:a="http://schemas.openxmlformats.org/drawingml/2006/main">
+              <a:graphicData uri="http://schemas.openxmlformats.org/drawingml/2006/picture">
+                <pic:pic xmlns:pic="http://schemas.openxmlformats.org/drawingml/2006/picture">
+                  <pic:nvPicPr>
+                    <pic:cNvPr id="1" name=""/>
+                    <pic:cNvPicPr/>
+                  </pic:nvPicPr>
+                  <pic:blipFill>
+                    <a:blip r:embed="rId8"/>
+                    <a:stretch>
+                      <a:fillRect/>
+                    </a:stretch>
+                  </pic:blipFill>
+                  <pic:spPr>
+                    <a:xfrm>
+                      <a:off x="0" y="0"/>
+                      <a:ext cx="5943600" cy="2957830"/>
+                    </a:xfrm>
+                    <a:prstGeom prst="rect">
+                      <a:avLst/>
+                    </a:prstGeom>
+                  </pic:spPr>
+                </pic:pic>
+              </a:graphicData>
+            </a:graphic>
+          </wp:inline>
+        </w:drawing>
+      </w:r>
+      <w:r>
+        <w:rPr>
+          <w:noProof/>
+        </w:rPr>
+        <w:drawing>
+          <wp:inline distT="0" distB="0" distL="0" distR="0" wp14:anchorId="2FFA5CDF" wp14:editId="2B649FE8">
+            <wp:extent cx="5943600" cy="2994660"/>
+            <wp:effectExtent l="0" t="0" r="0" b="0"/>
+            <wp:docPr id="18" name="Picture 18"/>
+            <wp:cNvGraphicFramePr>
+              <a:graphicFrameLocks xmlns:a="http://schemas.openxmlformats.org/drawingml/2006/main" noChangeAspect="1"/>
+            </wp:cNvGraphicFramePr>
+            <a:graphic xmlns:a="http://schemas.openxmlformats.org/drawingml/2006/main">
+              <a:graphicData uri="http://schemas.openxmlformats.org/drawingml/2006/picture">
+                <pic:pic xmlns:pic="http://schemas.openxmlformats.org/drawingml/2006/picture">
+                  <pic:nvPicPr>
+                    <pic:cNvPr id="1" name=""/>
+                    <pic:cNvPicPr/>
+                  </pic:nvPicPr>
+                  <pic:blipFill>
+                    <a:blip r:embed="rId9"/>
+                    <a:stretch>
+                      <a:fillRect/>
+                    </a:stretch>
+                  </pic:blipFill>
+                  <pic:spPr>
+                    <a:xfrm>
+                      <a:off x="0" y="0"/>
+                      <a:ext cx="5943600" cy="2994660"/>
+                    </a:xfrm>
+                    <a:prstGeom prst="rect">
+                      <a:avLst/>
+                    </a:prstGeom>
+                  </pic:spPr>
+                </pic:pic>
+              </a:graphicData>
+            </a:graphic>
+          </wp:inline>
+        </w:drawing>
+      </w:r>
+      <w:r>
+        <w:rPr>
+          <w:noProof/>
+        </w:rPr>
+        <w:lastRenderedPageBreak/>
+        <w:drawing>
+          <wp:inline distT="0" distB="0" distL="0" distR="0" wp14:anchorId="758E9ED8" wp14:editId="5665D3EB">
+            <wp:extent cx="5943600" cy="2769870"/>
+            <wp:effectExtent l="0" t="0" r="0" b="0"/>
+            <wp:docPr id="19" name="Picture 19"/>
+            <wp:cNvGraphicFramePr>
+              <a:graphicFrameLocks xmlns:a="http://schemas.openxmlformats.org/drawingml/2006/main" noChangeAspect="1"/>
+            </wp:cNvGraphicFramePr>
+            <a:graphic xmlns:a="http://schemas.openxmlformats.org/drawingml/2006/main">
+              <a:graphicData uri="http://schemas.openxmlformats.org/drawingml/2006/picture">
+                <pic:pic xmlns:pic="http://schemas.openxmlformats.org/drawingml/2006/picture">
+                  <pic:nvPicPr>
+                    <pic:cNvPr id="1" name=""/>
+                    <pic:cNvPicPr/>
+                  </pic:nvPicPr>
+                  <pic:blipFill>
+                    <a:blip r:embed="rId10"/>
+                    <a:stretch>
+                      <a:fillRect/>
+                    </a:stretch>
+                  </pic:blipFill>
+                  <pic:spPr>
+                    <a:xfrm>
+                      <a:off x="0" y="0"/>
+                      <a:ext cx="5943600" cy="2769870"/>
+                    </a:xfrm>
+                    <a:prstGeom prst="rect">
+                      <a:avLst/>
+                    </a:prstGeom>
+                  </pic:spPr>
+                </pic:pic>
+              </a:graphicData>
+            </a:graphic>
+          </wp:inline>
+        </w:drawing>
+      </w:r>
+      <w:r>
+        <w:br/>
+      </w:r>
+      <w:r>
+        <w:rPr>
+          <w:b/>
+          <w:bCs/>
+          <w:sz w:val="24"/>
+          <w:szCs w:val="24"/>
+        </w:rPr>
+        <w:t>Current</w:t>
+      </w:r>
       <w:r>
         <w:rPr>
           <w:b/>
@@ -281,7 +579,7 @@
                     <pic:cNvPicPr/>
                   </pic:nvPicPr>
                   <pic:blipFill>
-                    <a:blip r:embed="rId4" cstate="print">
+                    <a:blip r:embed="rId11" cstate="print">
                       <a:extLst>
                         <a:ext uri="{28A0092B-C50C-407E-A947-70E740481C1C}">
                           <a14:useLocalDpi xmlns:a14="http://schemas.microsoft.com/office/drawing/2010/main" val="0"/>
@@ -372,7 +670,7 @@
                     <pic:cNvPicPr/>
                   </pic:nvPicPr>
                   <pic:blipFill>
-                    <a:blip r:embed="rId5" cstate="print">
+                    <a:blip r:embed="rId12" cstate="print">
                       <a:extLst>
                         <a:ext uri="{28A0092B-C50C-407E-A947-70E740481C1C}">
                           <a14:useLocalDpi xmlns:a14="http://schemas.microsoft.com/office/drawing/2010/main" val="0"/>
@@ -481,7 +779,7 @@
                     <pic:cNvPicPr/>
                   </pic:nvPicPr>
                   <pic:blipFill>
-                    <a:blip r:embed="rId6" cstate="print">
+                    <a:blip r:embed="rId13" cstate="print">
                       <a:extLst>
                         <a:ext uri="{28A0092B-C50C-407E-A947-70E740481C1C}">
                           <a14:useLocalDpi xmlns:a14="http://schemas.microsoft.com/office/drawing/2010/main" val="0"/>
@@ -576,7 +874,7 @@
                     <pic:cNvPicPr/>
                   </pic:nvPicPr>
                   <pic:blipFill>
-                    <a:blip r:embed="rId7">
+                    <a:blip r:embed="rId14">
                       <a:extLst>
                         <a:ext uri="{28A0092B-C50C-407E-A947-70E740481C1C}">
                           <a14:useLocalDpi xmlns:a14="http://schemas.microsoft.com/office/drawing/2010/main" val="0"/>
@@ -682,7 +980,7 @@
                     <pic:cNvPicPr/>
                   </pic:nvPicPr>
                   <pic:blipFill>
-                    <a:blip r:embed="rId7" cstate="print">
+                    <a:blip r:embed="rId14" cstate="print">
                       <a:extLst>
                         <a:ext uri="{28A0092B-C50C-407E-A947-70E740481C1C}">
                           <a14:useLocalDpi xmlns:a14="http://schemas.microsoft.com/office/drawing/2010/main" val="0"/>
@@ -817,7 +1115,7 @@
                     <pic:cNvPicPr/>
                   </pic:nvPicPr>
                   <pic:blipFill>
-                    <a:blip r:embed="rId8">
+                    <a:blip r:embed="rId15">
                       <a:extLst>
                         <a:ext uri="{28A0092B-C50C-407E-A947-70E740481C1C}">
                           <a14:useLocalDpi xmlns:a14="http://schemas.microsoft.com/office/drawing/2010/main" val="0"/>
@@ -899,7 +1197,7 @@
                     <pic:cNvPicPr/>
                   </pic:nvPicPr>
                   <pic:blipFill>
-                    <a:blip r:embed="rId9">
+                    <a:blip r:embed="rId16">
                       <a:extLst>
                         <a:ext uri="{28A0092B-C50C-407E-A947-70E740481C1C}">
                           <a14:useLocalDpi xmlns:a14="http://schemas.microsoft.com/office/drawing/2010/main" val="0"/>
@@ -970,7 +1268,7 @@
                     <pic:cNvPicPr/>
                   </pic:nvPicPr>
                   <pic:blipFill>
-                    <a:blip r:embed="rId10">
+                    <a:blip r:embed="rId17">
                       <a:extLst>
                         <a:ext uri="{28A0092B-C50C-407E-A947-70E740481C1C}">
                           <a14:useLocalDpi xmlns:a14="http://schemas.microsoft.com/office/drawing/2010/main" val="0"/>
@@ -1047,7 +1345,7 @@
                     <pic:cNvPicPr/>
                   </pic:nvPicPr>
                   <pic:blipFill>
-                    <a:blip r:embed="rId11">
+                    <a:blip r:embed="rId18">
                       <a:extLst>
                         <a:ext uri="{28A0092B-C50C-407E-A947-70E740481C1C}">
                           <a14:useLocalDpi xmlns:a14="http://schemas.microsoft.com/office/drawing/2010/main" val="0"/>
@@ -1118,7 +1416,7 @@
                     <pic:cNvPicPr/>
                   </pic:nvPicPr>
                   <pic:blipFill>
-                    <a:blip r:embed="rId12">
+                    <a:blip r:embed="rId19">
                       <a:extLst>
                         <a:ext uri="{28A0092B-C50C-407E-A947-70E740481C1C}">
                           <a14:useLocalDpi xmlns:a14="http://schemas.microsoft.com/office/drawing/2010/main" val="0"/>
@@ -1214,7 +1512,7 @@
                     <pic:cNvPicPr/>
                   </pic:nvPicPr>
                   <pic:blipFill>
-                    <a:blip r:embed="rId13">
+                    <a:blip r:embed="rId20">
                       <a:extLst>
                         <a:ext uri="{28A0092B-C50C-407E-A947-70E740481C1C}">
                           <a14:useLocalDpi xmlns:a14="http://schemas.microsoft.com/office/drawing/2010/main" val="0"/>
@@ -1263,7 +1561,7 @@
                     <pic:cNvPicPr/>
                   </pic:nvPicPr>
                   <pic:blipFill>
-                    <a:blip r:embed="rId14">
+                    <a:blip r:embed="rId21">
                       <a:extLst>
                         <a:ext uri="{28A0092B-C50C-407E-A947-70E740481C1C}">
                           <a14:useLocalDpi xmlns:a14="http://schemas.microsoft.com/office/drawing/2010/main" val="0"/>

</xml_diff>